<commit_message>
feat: penambahan modal add pegawai kegiatan
</commit_message>
<xml_diff>
--- a/docs/template/SPPD.docx
+++ b/docs/template/SPPD.docx
@@ -286,7 +286,7 @@
         </w:tblCellMar>
       </w:tblPr>
       <w:tblGrid>
-        <w:gridCol w:w="2511"/>
+        <w:gridCol w:w="2256"/>
       </w:tblGrid>
       <w:tr>
         <w:tblPrEx>
@@ -298,12 +298,6 @@
             <w:insideH w:val="none" w:color="auto" w:sz="0" w:space="0"/>
             <w:insideV w:val="none" w:color="auto" w:sz="0" w:space="0"/>
           </w:tblBorders>
-          <w:tblCellMar>
-            <w:top w:w="0" w:type="dxa"/>
-            <w:left w:w="108" w:type="dxa"/>
-            <w:bottom w:w="0" w:type="dxa"/>
-            <w:right w:w="108" w:type="dxa"/>
-          </w:tblCellMar>
         </w:tblPrEx>
         <w:trPr>
           <w:jc w:val="center"/>
@@ -348,7 +342,7 @@
                 <w:u w:val="none"/>
                 <w:lang w:val="en-US"/>
               </w:rPr>
-              <w:t xml:space="preserve">Nomor:{{nomor_surat}} </w:t>
+              <w:t xml:space="preserve">Nomor:{nomor_surat} </w:t>
             </w:r>
           </w:p>
         </w:tc>
@@ -409,6 +403,7 @@
           </w:tcPr>
           <w:p>
             <w:pPr>
+              <w:widowControl w:val="0"/>
               <w:spacing w:line="240" w:lineRule="auto"/>
               <w:jc w:val="center"/>
               <w:rPr>
@@ -438,7 +433,9 @@
           </w:tcPr>
           <w:p>
             <w:pPr>
+              <w:widowControl w:val="0"/>
               <w:spacing w:line="240" w:lineRule="auto"/>
+              <w:jc w:val="both"/>
               <w:rPr>
                 <w:rFonts w:hint="default"/>
                 <w:vertAlign w:val="baseline"/>
@@ -466,7 +463,9 @@
           </w:tcPr>
           <w:p>
             <w:pPr>
+              <w:widowControl w:val="0"/>
               <w:spacing w:line="240" w:lineRule="auto"/>
+              <w:jc w:val="both"/>
               <w:rPr>
                 <w:rFonts w:hint="default"/>
                 <w:vertAlign w:val="baseline"/>
@@ -504,6 +503,7 @@
           </w:tcPr>
           <w:p>
             <w:pPr>
+              <w:widowControl w:val="0"/>
               <w:spacing w:line="240" w:lineRule="auto"/>
               <w:jc w:val="center"/>
               <w:rPr>
@@ -533,7 +533,9 @@
           </w:tcPr>
           <w:p>
             <w:pPr>
+              <w:widowControl w:val="0"/>
               <w:spacing w:line="240" w:lineRule="auto"/>
+              <w:jc w:val="both"/>
               <w:rPr>
                 <w:rFonts w:hint="default"/>
                 <w:vertAlign w:val="baseline"/>
@@ -561,7 +563,9 @@
           </w:tcPr>
           <w:p>
             <w:pPr>
+              <w:widowControl w:val="0"/>
               <w:spacing w:line="240" w:lineRule="auto"/>
+              <w:jc w:val="both"/>
               <w:rPr>
                 <w:vertAlign w:val="baseline"/>
               </w:rPr>
@@ -597,6 +601,7 @@
           </w:tcPr>
           <w:p>
             <w:pPr>
+              <w:widowControl w:val="0"/>
               <w:spacing w:line="240" w:lineRule="auto"/>
               <w:jc w:val="center"/>
               <w:rPr>
@@ -626,6 +631,7 @@
           </w:tcPr>
           <w:p>
             <w:pPr>
+              <w:widowControl w:val="0"/>
               <w:numPr>
                 <w:ilvl w:val="0"/>
                 <w:numId w:val="11"/>
@@ -636,6 +642,7 @@
               </w:tabs>
               <w:spacing w:line="240" w:lineRule="auto"/>
               <w:ind w:left="425" w:leftChars="0" w:hanging="425" w:firstLineChars="0"/>
+              <w:jc w:val="both"/>
               <w:rPr>
                 <w:rFonts w:hint="default"/>
                 <w:vertAlign w:val="baseline"/>
@@ -653,6 +660,7 @@
           </w:p>
           <w:p>
             <w:pPr>
+              <w:widowControl w:val="0"/>
               <w:numPr>
                 <w:ilvl w:val="0"/>
                 <w:numId w:val="11"/>
@@ -663,6 +671,7 @@
               </w:tabs>
               <w:spacing w:line="240" w:lineRule="auto"/>
               <w:ind w:left="425" w:leftChars="0" w:hanging="425" w:firstLineChars="0"/>
+              <w:jc w:val="both"/>
               <w:rPr>
                 <w:rFonts w:hint="default"/>
                 <w:vertAlign w:val="baseline"/>
@@ -677,11 +686,10 @@
               </w:rPr>
               <w:t>Jabatan/Instansi</w:t>
             </w:r>
-            <w:bookmarkStart w:id="0" w:name="_GoBack"/>
-            <w:bookmarkEnd w:id="0"/>
           </w:p>
           <w:p>
             <w:pPr>
+              <w:widowControl w:val="0"/>
               <w:numPr>
                 <w:ilvl w:val="0"/>
                 <w:numId w:val="11"/>
@@ -692,6 +700,7 @@
               </w:tabs>
               <w:spacing w:line="240" w:lineRule="auto"/>
               <w:ind w:left="425" w:leftChars="0" w:hanging="425" w:firstLineChars="0"/>
+              <w:jc w:val="both"/>
               <w:rPr>
                 <w:rFonts w:hint="default"/>
                 <w:vertAlign w:val="baseline"/>
@@ -719,11 +728,13 @@
           </w:tcPr>
           <w:p>
             <w:pPr>
+              <w:widowControl w:val="0"/>
               <w:numPr>
                 <w:ilvl w:val="0"/>
                 <w:numId w:val="12"/>
               </w:numPr>
               <w:spacing w:line="240" w:lineRule="auto"/>
+              <w:jc w:val="both"/>
               <w:rPr>
                 <w:rFonts w:hint="default"/>
                 <w:vertAlign w:val="baseline"/>
@@ -733,11 +744,13 @@
           </w:p>
           <w:p>
             <w:pPr>
+              <w:widowControl w:val="0"/>
               <w:numPr>
                 <w:ilvl w:val="0"/>
                 <w:numId w:val="12"/>
               </w:numPr>
               <w:spacing w:line="240" w:lineRule="auto"/>
+              <w:jc w:val="both"/>
               <w:rPr>
                 <w:rFonts w:hint="default"/>
                 <w:vertAlign w:val="baseline"/>
@@ -747,11 +760,13 @@
           </w:p>
           <w:p>
             <w:pPr>
+              <w:widowControl w:val="0"/>
               <w:numPr>
                 <w:ilvl w:val="0"/>
                 <w:numId w:val="12"/>
               </w:numPr>
               <w:spacing w:line="240" w:lineRule="auto"/>
+              <w:jc w:val="both"/>
               <w:rPr>
                 <w:rFonts w:hint="default"/>
                 <w:vertAlign w:val="baseline"/>
@@ -789,6 +804,7 @@
           </w:tcPr>
           <w:p>
             <w:pPr>
+              <w:widowControl w:val="0"/>
               <w:spacing w:line="240" w:lineRule="auto"/>
               <w:jc w:val="center"/>
               <w:rPr>
@@ -818,7 +834,9 @@
           </w:tcPr>
           <w:p>
             <w:pPr>
+              <w:widowControl w:val="0"/>
               <w:numPr>
+                <w:ilvl w:val="0"/>
                 <w:numId w:val="0"/>
               </w:numPr>
               <w:tabs>
@@ -826,6 +844,7 @@
               </w:tabs>
               <w:spacing w:line="240" w:lineRule="auto"/>
               <w:ind w:leftChars="0"/>
+              <w:jc w:val="both"/>
               <w:rPr>
                 <w:rFonts w:hint="default"/>
                 <w:vertAlign w:val="baseline"/>
@@ -853,10 +872,119 @@
           </w:tcPr>
           <w:p>
             <w:pPr>
+              <w:widowControl w:val="0"/>
               <w:numPr>
+                <w:ilvl w:val="0"/>
                 <w:numId w:val="0"/>
               </w:numPr>
               <w:spacing w:line="240" w:lineRule="auto"/>
+              <w:jc w:val="both"/>
+              <w:rPr>
+                <w:rFonts w:hint="default"/>
+                <w:vertAlign w:val="baseline"/>
+                <w:lang w:val="en-US"/>
+              </w:rPr>
+            </w:pPr>
+          </w:p>
+        </w:tc>
+      </w:tr>
+      <w:tr>
+        <w:tblPrEx>
+          <w:tblBorders>
+            <w:top w:val="single" w:color="auto" w:sz="12" w:space="0"/>
+            <w:left w:val="single" w:color="auto" w:sz="12" w:space="0"/>
+            <w:bottom w:val="single" w:color="auto" w:sz="12" w:space="0"/>
+            <w:right w:val="single" w:color="auto" w:sz="12" w:space="0"/>
+            <w:insideH w:val="single" w:color="auto" w:sz="4" w:space="0"/>
+            <w:insideV w:val="single" w:color="auto" w:sz="4" w:space="0"/>
+          </w:tblBorders>
+        </w:tblPrEx>
+        <w:tc>
+          <w:tcPr>
+            <w:tcW w:w="344" w:type="dxa"/>
+            <w:tcBorders>
+              <w:tl2br w:val="nil"/>
+              <w:tr2bl w:val="nil"/>
+            </w:tcBorders>
+            <w:vAlign w:val="center"/>
+          </w:tcPr>
+          <w:p>
+            <w:pPr>
+              <w:widowControl w:val="0"/>
+              <w:spacing w:line="240" w:lineRule="auto"/>
+              <w:jc w:val="center"/>
+              <w:rPr>
+                <w:rFonts w:hint="default"/>
+                <w:vertAlign w:val="baseline"/>
+                <w:lang w:val="en-US"/>
+              </w:rPr>
+            </w:pPr>
+            <w:r>
+              <w:rPr>
+                <w:rFonts w:hint="default"/>
+                <w:vertAlign w:val="baseline"/>
+                <w:lang w:val="en-US"/>
+              </w:rPr>
+              <w:t>5</w:t>
+            </w:r>
+          </w:p>
+        </w:tc>
+        <w:tc>
+          <w:tcPr>
+            <w:tcW w:w="4952" w:type="dxa"/>
+            <w:tcBorders>
+              <w:tl2br w:val="nil"/>
+              <w:tr2bl w:val="nil"/>
+            </w:tcBorders>
+            <w:vAlign w:val="center"/>
+          </w:tcPr>
+          <w:p>
+            <w:pPr>
+              <w:widowControl w:val="0"/>
+              <w:numPr>
+                <w:ilvl w:val="0"/>
+                <w:numId w:val="0"/>
+              </w:numPr>
+              <w:tabs>
+                <w:tab w:val="left" w:pos="200"/>
+              </w:tabs>
+              <w:spacing w:line="240" w:lineRule="auto"/>
+              <w:ind w:leftChars="0"/>
+              <w:jc w:val="both"/>
+              <w:rPr>
+                <w:rFonts w:hint="default"/>
+                <w:vertAlign w:val="baseline"/>
+                <w:lang w:val="en-US"/>
+              </w:rPr>
+            </w:pPr>
+            <w:r>
+              <w:rPr>
+                <w:rFonts w:hint="default"/>
+                <w:vertAlign w:val="baseline"/>
+                <w:lang w:val="en-US"/>
+              </w:rPr>
+              <w:t>Alat angkutan yang dipergunakan</w:t>
+            </w:r>
+          </w:p>
+        </w:tc>
+        <w:tc>
+          <w:tcPr>
+            <w:tcW w:w="3226" w:type="dxa"/>
+            <w:tcBorders>
+              <w:tl2br w:val="nil"/>
+              <w:tr2bl w:val="nil"/>
+            </w:tcBorders>
+            <w:vAlign w:val="center"/>
+          </w:tcPr>
+          <w:p>
+            <w:pPr>
+              <w:widowControl w:val="0"/>
+              <w:numPr>
+                <w:ilvl w:val="0"/>
+                <w:numId w:val="0"/>
+              </w:numPr>
+              <w:spacing w:line="240" w:lineRule="auto"/>
+              <w:jc w:val="both"/>
               <w:rPr>
                 <w:rFonts w:hint="default"/>
                 <w:vertAlign w:val="baseline"/>
@@ -894,6 +1022,7 @@
           </w:tcPr>
           <w:p>
             <w:pPr>
+              <w:widowControl w:val="0"/>
               <w:spacing w:line="240" w:lineRule="auto"/>
               <w:jc w:val="center"/>
               <w:rPr>
@@ -908,7 +1037,7 @@
                 <w:vertAlign w:val="baseline"/>
                 <w:lang w:val="en-US"/>
               </w:rPr>
-              <w:t>5</w:t>
+              <w:t>6</w:t>
             </w:r>
           </w:p>
         </w:tc>
@@ -923,14 +1052,18 @@
           </w:tcPr>
           <w:p>
             <w:pPr>
+              <w:widowControl w:val="0"/>
               <w:numPr>
-                <w:numId w:val="0"/>
+                <w:ilvl w:val="0"/>
+                <w:numId w:val="13"/>
               </w:numPr>
               <w:tabs>
                 <w:tab w:val="left" w:pos="200"/>
+                <w:tab w:val="clear" w:pos="425"/>
               </w:tabs>
               <w:spacing w:line="240" w:lineRule="auto"/>
-              <w:ind w:leftChars="0"/>
+              <w:ind w:left="425" w:leftChars="0" w:hanging="425" w:firstLineChars="0"/>
+              <w:jc w:val="both"/>
               <w:rPr>
                 <w:rFonts w:hint="default"/>
                 <w:vertAlign w:val="baseline"/>
@@ -943,7 +1076,36 @@
                 <w:vertAlign w:val="baseline"/>
                 <w:lang w:val="en-US"/>
               </w:rPr>
-              <w:t>Alat angkutan yang dipergunakan</w:t>
+              <w:t>Tempat Berangkat</w:t>
+            </w:r>
+          </w:p>
+          <w:p>
+            <w:pPr>
+              <w:widowControl w:val="0"/>
+              <w:numPr>
+                <w:ilvl w:val="0"/>
+                <w:numId w:val="13"/>
+              </w:numPr>
+              <w:tabs>
+                <w:tab w:val="left" w:pos="200"/>
+                <w:tab w:val="clear" w:pos="425"/>
+              </w:tabs>
+              <w:spacing w:line="240" w:lineRule="auto"/>
+              <w:ind w:left="425" w:leftChars="0" w:hanging="425" w:firstLineChars="0"/>
+              <w:jc w:val="both"/>
+              <w:rPr>
+                <w:rFonts w:hint="default"/>
+                <w:vertAlign w:val="baseline"/>
+                <w:lang w:val="en-US"/>
+              </w:rPr>
+            </w:pPr>
+            <w:r>
+              <w:rPr>
+                <w:rFonts w:hint="default"/>
+                <w:vertAlign w:val="baseline"/>
+                <w:lang w:val="en-US"/>
+              </w:rPr>
+              <w:t>Tempat Tujuan</w:t>
             </w:r>
           </w:p>
         </w:tc>
@@ -958,10 +1120,30 @@
           </w:tcPr>
           <w:p>
             <w:pPr>
+              <w:widowControl w:val="0"/>
               <w:numPr>
-                <w:numId w:val="0"/>
+                <w:ilvl w:val="0"/>
+                <w:numId w:val="14"/>
               </w:numPr>
               <w:spacing w:line="240" w:lineRule="auto"/>
+              <w:jc w:val="both"/>
+              <w:rPr>
+                <w:rFonts w:hint="default"/>
+                <w:vertAlign w:val="baseline"/>
+                <w:lang w:val="en-US"/>
+              </w:rPr>
+            </w:pPr>
+          </w:p>
+          <w:p>
+            <w:pPr>
+              <w:widowControl w:val="0"/>
+              <w:numPr>
+                <w:ilvl w:val="0"/>
+                <w:numId w:val="14"/>
+              </w:numPr>
+              <w:spacing w:line="240" w:lineRule="auto"/>
+              <w:ind w:left="0" w:leftChars="0" w:firstLine="0" w:firstLineChars="0"/>
+              <w:jc w:val="both"/>
               <w:rPr>
                 <w:rFonts w:hint="default"/>
                 <w:vertAlign w:val="baseline"/>
@@ -999,6 +1181,7 @@
           </w:tcPr>
           <w:p>
             <w:pPr>
+              <w:widowControl w:val="0"/>
               <w:spacing w:line="240" w:lineRule="auto"/>
               <w:jc w:val="center"/>
               <w:rPr>
@@ -1013,7 +1196,7 @@
                 <w:vertAlign w:val="baseline"/>
                 <w:lang w:val="en-US"/>
               </w:rPr>
-              <w:t>6</w:t>
+              <w:t>7</w:t>
             </w:r>
           </w:p>
         </w:tc>
@@ -1028,9 +1211,10 @@
           </w:tcPr>
           <w:p>
             <w:pPr>
+              <w:widowControl w:val="0"/>
               <w:numPr>
                 <w:ilvl w:val="0"/>
-                <w:numId w:val="13"/>
+                <w:numId w:val="15"/>
               </w:numPr>
               <w:tabs>
                 <w:tab w:val="left" w:pos="200"/>
@@ -1038,6 +1222,7 @@
               </w:tabs>
               <w:spacing w:line="240" w:lineRule="auto"/>
               <w:ind w:left="425" w:leftChars="0" w:hanging="425" w:firstLineChars="0"/>
+              <w:jc w:val="both"/>
               <w:rPr>
                 <w:rFonts w:hint="default"/>
                 <w:vertAlign w:val="baseline"/>
@@ -1050,14 +1235,15 @@
                 <w:vertAlign w:val="baseline"/>
                 <w:lang w:val="en-US"/>
               </w:rPr>
-              <w:t>Tempat Berangkat</w:t>
+              <w:t>Lamanya Perjalanan Dinas</w:t>
             </w:r>
           </w:p>
           <w:p>
             <w:pPr>
+              <w:widowControl w:val="0"/>
               <w:numPr>
                 <w:ilvl w:val="0"/>
-                <w:numId w:val="13"/>
+                <w:numId w:val="15"/>
               </w:numPr>
               <w:tabs>
                 <w:tab w:val="left" w:pos="200"/>
@@ -1065,6 +1251,7 @@
               </w:tabs>
               <w:spacing w:line="240" w:lineRule="auto"/>
               <w:ind w:left="425" w:leftChars="0" w:hanging="425" w:firstLineChars="0"/>
+              <w:jc w:val="both"/>
               <w:rPr>
                 <w:rFonts w:hint="default"/>
                 <w:vertAlign w:val="baseline"/>
@@ -1077,7 +1264,36 @@
                 <w:vertAlign w:val="baseline"/>
                 <w:lang w:val="en-US"/>
               </w:rPr>
-              <w:t>Tempat Tujuan</w:t>
+              <w:t>Tanggal Berangkat</w:t>
+            </w:r>
+          </w:p>
+          <w:p>
+            <w:pPr>
+              <w:widowControl w:val="0"/>
+              <w:numPr>
+                <w:ilvl w:val="0"/>
+                <w:numId w:val="15"/>
+              </w:numPr>
+              <w:tabs>
+                <w:tab w:val="left" w:pos="200"/>
+                <w:tab w:val="clear" w:pos="425"/>
+              </w:tabs>
+              <w:spacing w:line="240" w:lineRule="auto"/>
+              <w:ind w:left="425" w:leftChars="0" w:hanging="425" w:firstLineChars="0"/>
+              <w:jc w:val="both"/>
+              <w:rPr>
+                <w:rFonts w:hint="default"/>
+                <w:vertAlign w:val="baseline"/>
+                <w:lang w:val="en-US"/>
+              </w:rPr>
+            </w:pPr>
+            <w:r>
+              <w:rPr>
+                <w:rFonts w:hint="default"/>
+                <w:vertAlign w:val="baseline"/>
+                <w:lang w:val="en-US"/>
+              </w:rPr>
+              <w:t>Tanggal harus kembali/tiba di tempat baru *)</w:t>
             </w:r>
           </w:p>
         </w:tc>
@@ -1092,11 +1308,14 @@
           </w:tcPr>
           <w:p>
             <w:pPr>
+              <w:widowControl w:val="0"/>
               <w:numPr>
                 <w:ilvl w:val="0"/>
-                <w:numId w:val="14"/>
+                <w:numId w:val="16"/>
               </w:numPr>
               <w:spacing w:line="240" w:lineRule="auto"/>
+              <w:ind w:leftChars="0"/>
+              <w:jc w:val="both"/>
               <w:rPr>
                 <w:rFonts w:hint="default"/>
                 <w:vertAlign w:val="baseline"/>
@@ -1106,12 +1325,31 @@
           </w:p>
           <w:p>
             <w:pPr>
+              <w:widowControl w:val="0"/>
               <w:numPr>
                 <w:ilvl w:val="0"/>
-                <w:numId w:val="14"/>
+                <w:numId w:val="16"/>
               </w:numPr>
               <w:spacing w:line="240" w:lineRule="auto"/>
               <w:ind w:left="0" w:leftChars="0" w:firstLine="0" w:firstLineChars="0"/>
+              <w:jc w:val="both"/>
+              <w:rPr>
+                <w:rFonts w:hint="default"/>
+                <w:vertAlign w:val="baseline"/>
+                <w:lang w:val="en-US"/>
+              </w:rPr>
+            </w:pPr>
+          </w:p>
+          <w:p>
+            <w:pPr>
+              <w:widowControl w:val="0"/>
+              <w:numPr>
+                <w:ilvl w:val="0"/>
+                <w:numId w:val="16"/>
+              </w:numPr>
+              <w:spacing w:line="240" w:lineRule="auto"/>
+              <w:ind w:left="0" w:leftChars="0" w:firstLine="0" w:firstLineChars="0"/>
+              <w:jc w:val="both"/>
               <w:rPr>
                 <w:rFonts w:hint="default"/>
                 <w:vertAlign w:val="baseline"/>
@@ -1149,199 +1387,7 @@
           </w:tcPr>
           <w:p>
             <w:pPr>
-              <w:spacing w:line="240" w:lineRule="auto"/>
-              <w:jc w:val="center"/>
-              <w:rPr>
-                <w:rFonts w:hint="default"/>
-                <w:vertAlign w:val="baseline"/>
-                <w:lang w:val="en-US"/>
-              </w:rPr>
-            </w:pPr>
-            <w:r>
-              <w:rPr>
-                <w:rFonts w:hint="default"/>
-                <w:vertAlign w:val="baseline"/>
-                <w:lang w:val="en-US"/>
-              </w:rPr>
-              <w:t>7</w:t>
-            </w:r>
-          </w:p>
-        </w:tc>
-        <w:tc>
-          <w:tcPr>
-            <w:tcW w:w="4952" w:type="dxa"/>
-            <w:tcBorders>
-              <w:tl2br w:val="nil"/>
-              <w:tr2bl w:val="nil"/>
-            </w:tcBorders>
-            <w:vAlign w:val="center"/>
-          </w:tcPr>
-          <w:p>
-            <w:pPr>
-              <w:numPr>
-                <w:ilvl w:val="0"/>
-                <w:numId w:val="15"/>
-              </w:numPr>
-              <w:tabs>
-                <w:tab w:val="left" w:pos="200"/>
-                <w:tab w:val="clear" w:pos="425"/>
-              </w:tabs>
-              <w:spacing w:line="240" w:lineRule="auto"/>
-              <w:ind w:left="425" w:leftChars="0" w:hanging="425" w:firstLineChars="0"/>
-              <w:rPr>
-                <w:rFonts w:hint="default"/>
-                <w:vertAlign w:val="baseline"/>
-                <w:lang w:val="en-US"/>
-              </w:rPr>
-            </w:pPr>
-            <w:r>
-              <w:rPr>
-                <w:rFonts w:hint="default"/>
-                <w:vertAlign w:val="baseline"/>
-                <w:lang w:val="en-US"/>
-              </w:rPr>
-              <w:t>Lamanya Perjalanan Dinas</w:t>
-            </w:r>
-          </w:p>
-          <w:p>
-            <w:pPr>
-              <w:numPr>
-                <w:ilvl w:val="0"/>
-                <w:numId w:val="15"/>
-              </w:numPr>
-              <w:tabs>
-                <w:tab w:val="left" w:pos="200"/>
-                <w:tab w:val="clear" w:pos="425"/>
-              </w:tabs>
-              <w:spacing w:line="240" w:lineRule="auto"/>
-              <w:ind w:left="425" w:leftChars="0" w:hanging="425" w:firstLineChars="0"/>
-              <w:rPr>
-                <w:rFonts w:hint="default"/>
-                <w:vertAlign w:val="baseline"/>
-                <w:lang w:val="en-US"/>
-              </w:rPr>
-            </w:pPr>
-            <w:r>
-              <w:rPr>
-                <w:rFonts w:hint="default"/>
-                <w:vertAlign w:val="baseline"/>
-                <w:lang w:val="en-US"/>
-              </w:rPr>
-              <w:t>Tanggal Berangkat</w:t>
-            </w:r>
-          </w:p>
-          <w:p>
-            <w:pPr>
-              <w:numPr>
-                <w:ilvl w:val="0"/>
-                <w:numId w:val="15"/>
-              </w:numPr>
-              <w:tabs>
-                <w:tab w:val="left" w:pos="200"/>
-                <w:tab w:val="clear" w:pos="425"/>
-              </w:tabs>
-              <w:spacing w:line="240" w:lineRule="auto"/>
-              <w:ind w:left="425" w:leftChars="0" w:hanging="425" w:firstLineChars="0"/>
-              <w:rPr>
-                <w:rFonts w:hint="default"/>
-                <w:vertAlign w:val="baseline"/>
-                <w:lang w:val="en-US"/>
-              </w:rPr>
-            </w:pPr>
-            <w:r>
-              <w:rPr>
-                <w:rFonts w:hint="default"/>
-                <w:vertAlign w:val="baseline"/>
-                <w:lang w:val="en-US"/>
-              </w:rPr>
-              <w:t>Tanggal harus kembali/tiba di tempat baru *)</w:t>
-            </w:r>
-          </w:p>
-        </w:tc>
-        <w:tc>
-          <w:tcPr>
-            <w:tcW w:w="3226" w:type="dxa"/>
-            <w:tcBorders>
-              <w:tl2br w:val="nil"/>
-              <w:tr2bl w:val="nil"/>
-            </w:tcBorders>
-            <w:vAlign w:val="center"/>
-          </w:tcPr>
-          <w:p>
-            <w:pPr>
-              <w:numPr>
-                <w:ilvl w:val="0"/>
-                <w:numId w:val="16"/>
-              </w:numPr>
-              <w:spacing w:line="240" w:lineRule="auto"/>
-              <w:ind w:leftChars="0"/>
-              <w:rPr>
-                <w:rFonts w:hint="default"/>
-                <w:vertAlign w:val="baseline"/>
-                <w:lang w:val="en-US"/>
-              </w:rPr>
-            </w:pPr>
-          </w:p>
-          <w:p>
-            <w:pPr>
-              <w:numPr>
-                <w:ilvl w:val="0"/>
-                <w:numId w:val="16"/>
-              </w:numPr>
-              <w:spacing w:line="240" w:lineRule="auto"/>
-              <w:ind w:left="0" w:leftChars="0" w:firstLine="0" w:firstLineChars="0"/>
-              <w:rPr>
-                <w:rFonts w:hint="default"/>
-                <w:vertAlign w:val="baseline"/>
-                <w:lang w:val="en-US"/>
-              </w:rPr>
-            </w:pPr>
-          </w:p>
-          <w:p>
-            <w:pPr>
-              <w:numPr>
-                <w:ilvl w:val="0"/>
-                <w:numId w:val="16"/>
-              </w:numPr>
-              <w:spacing w:line="240" w:lineRule="auto"/>
-              <w:ind w:left="0" w:leftChars="0" w:firstLine="0" w:firstLineChars="0"/>
-              <w:rPr>
-                <w:rFonts w:hint="default"/>
-                <w:vertAlign w:val="baseline"/>
-                <w:lang w:val="en-US"/>
-              </w:rPr>
-            </w:pPr>
-          </w:p>
-        </w:tc>
-      </w:tr>
-      <w:tr>
-        <w:tblPrEx>
-          <w:tblBorders>
-            <w:top w:val="single" w:color="auto" w:sz="12" w:space="0"/>
-            <w:left w:val="single" w:color="auto" w:sz="12" w:space="0"/>
-            <w:bottom w:val="single" w:color="auto" w:sz="12" w:space="0"/>
-            <w:right w:val="single" w:color="auto" w:sz="12" w:space="0"/>
-            <w:insideH w:val="single" w:color="auto" w:sz="4" w:space="0"/>
-            <w:insideV w:val="single" w:color="auto" w:sz="4" w:space="0"/>
-          </w:tblBorders>
-          <w:tblCellMar>
-            <w:top w:w="57" w:type="dxa"/>
-            <w:left w:w="108" w:type="dxa"/>
-            <w:bottom w:w="57" w:type="dxa"/>
-            <w:right w:w="108" w:type="dxa"/>
-          </w:tblCellMar>
-        </w:tblPrEx>
-        <w:tc>
-          <w:tcPr>
-            <w:tcW w:w="344" w:type="dxa"/>
-            <w:tcBorders>
-              <w:tl2br w:val="nil"/>
-              <w:tr2bl w:val="nil"/>
-            </w:tcBorders>
-            <w:vAlign w:val="center"/>
-          </w:tcPr>
-          <w:p>
-            <w:pPr>
+              <w:widowControl w:val="0"/>
               <w:spacing w:line="240" w:lineRule="auto"/>
               <w:jc w:val="center"/>
               <w:rPr>
@@ -1371,7 +1417,9 @@
           </w:tcPr>
           <w:p>
             <w:pPr>
+              <w:widowControl w:val="0"/>
               <w:numPr>
+                <w:ilvl w:val="0"/>
                 <w:numId w:val="0"/>
               </w:numPr>
               <w:tabs>
@@ -1379,6 +1427,7 @@
               </w:tabs>
               <w:spacing w:line="240" w:lineRule="auto"/>
               <w:ind w:leftChars="0"/>
+              <w:jc w:val="both"/>
               <w:rPr>
                 <w:rFonts w:hint="default"/>
                 <w:vertAlign w:val="baseline"/>
@@ -1425,7 +1474,9 @@
               </w:tblBorders>
               <w:tblLayout w:type="autofit"/>
               <w:tblCellMar>
+                <w:top w:w="0" w:type="dxa"/>
                 <w:left w:w="108" w:type="dxa"/>
+                <w:bottom w:w="0" w:type="dxa"/>
                 <w:right w:w="108" w:type="dxa"/>
               </w:tblCellMar>
             </w:tblPr>
@@ -1443,10 +1494,6 @@
                   <w:insideH w:val="single" w:color="auto" w:sz="4" w:space="0"/>
                   <w:insideV w:val="single" w:color="auto" w:sz="4" w:space="0"/>
                 </w:tblBorders>
-                <w:tblCellMar>
-                  <w:left w:w="108" w:type="dxa"/>
-                  <w:right w:w="108" w:type="dxa"/>
-                </w:tblCellMar>
               </w:tblPrEx>
               <w:tc>
                 <w:tcPr>
@@ -1459,7 +1506,9 @@
                 </w:tcPr>
                 <w:p>
                   <w:pPr>
+                    <w:widowControl w:val="0"/>
                     <w:numPr>
+                      <w:ilvl w:val="0"/>
                       <w:numId w:val="0"/>
                     </w:numPr>
                     <w:spacing w:line="240" w:lineRule="auto"/>
@@ -1492,7 +1541,9 @@
                 </w:tcPr>
                 <w:p>
                   <w:pPr>
+                    <w:widowControl w:val="0"/>
                     <w:numPr>
+                      <w:ilvl w:val="0"/>
                       <w:numId w:val="0"/>
                     </w:numPr>
                     <w:spacing w:line="240" w:lineRule="auto"/>
@@ -1517,7 +1568,9 @@
           </w:tbl>
           <w:p>
             <w:pPr>
+              <w:widowControl w:val="0"/>
               <w:numPr>
+                <w:ilvl w:val="0"/>
                 <w:numId w:val="0"/>
               </w:numPr>
               <w:spacing w:line="240" w:lineRule="auto"/>
@@ -1560,6 +1613,7 @@
           </w:tcPr>
           <w:p>
             <w:pPr>
+              <w:widowControl w:val="0"/>
               <w:spacing w:line="240" w:lineRule="auto"/>
               <w:jc w:val="center"/>
               <w:rPr>
@@ -1581,7 +1635,9 @@
           </w:tcPr>
           <w:p>
             <w:pPr>
+              <w:widowControl w:val="0"/>
               <w:numPr>
+                <w:ilvl w:val="0"/>
                 <w:numId w:val="0"/>
               </w:numPr>
               <w:tabs>
@@ -1589,6 +1645,7 @@
               </w:tabs>
               <w:spacing w:line="240" w:lineRule="auto"/>
               <w:ind w:leftChars="0"/>
+              <w:jc w:val="both"/>
               <w:rPr>
                 <w:rFonts w:hint="default"/>
                 <w:vertAlign w:val="baseline"/>
@@ -1627,7 +1684,9 @@
               </w:tblBorders>
               <w:tblLayout w:type="autofit"/>
               <w:tblCellMar>
+                <w:top w:w="0" w:type="dxa"/>
                 <w:left w:w="108" w:type="dxa"/>
+                <w:bottom w:w="0" w:type="dxa"/>
                 <w:right w:w="108" w:type="dxa"/>
               </w:tblCellMar>
             </w:tblPr>
@@ -1646,7 +1705,9 @@
                   <w:insideV w:val="single" w:color="auto" w:sz="4" w:space="0"/>
                 </w:tblBorders>
                 <w:tblCellMar>
+                  <w:top w:w="0" w:type="dxa"/>
                   <w:left w:w="108" w:type="dxa"/>
+                  <w:bottom w:w="0" w:type="dxa"/>
                   <w:right w:w="108" w:type="dxa"/>
                 </w:tblCellMar>
               </w:tblPrEx>
@@ -1668,7 +1729,9 @@
                 </w:tcPr>
                 <w:p>
                   <w:pPr>
+                    <w:widowControl w:val="0"/>
                     <w:numPr>
+                      <w:ilvl w:val="0"/>
                       <w:numId w:val="0"/>
                     </w:numPr>
                     <w:spacing w:line="240" w:lineRule="auto"/>
@@ -1700,7 +1763,9 @@
                 </w:tcPr>
                 <w:p>
                   <w:pPr>
+                    <w:widowControl w:val="0"/>
                     <w:numPr>
+                      <w:ilvl w:val="0"/>
                       <w:numId w:val="0"/>
                     </w:numPr>
                     <w:spacing w:line="240" w:lineRule="auto"/>
@@ -1717,7 +1782,9 @@
           </w:tbl>
           <w:p>
             <w:pPr>
+              <w:widowControl w:val="0"/>
               <w:numPr>
+                <w:ilvl w:val="0"/>
                 <w:numId w:val="0"/>
               </w:numPr>
               <w:spacing w:line="240" w:lineRule="auto"/>
@@ -1760,6 +1827,7 @@
           </w:tcPr>
           <w:p>
             <w:pPr>
+              <w:widowControl w:val="0"/>
               <w:spacing w:line="240" w:lineRule="auto"/>
               <w:jc w:val="center"/>
               <w:rPr>
@@ -1789,7 +1857,9 @@
           </w:tcPr>
           <w:p>
             <w:pPr>
+              <w:widowControl w:val="0"/>
               <w:numPr>
+                <w:ilvl w:val="0"/>
                 <w:numId w:val="0"/>
               </w:numPr>
               <w:tabs>
@@ -1797,6 +1867,7 @@
               </w:tabs>
               <w:spacing w:line="240" w:lineRule="auto"/>
               <w:ind w:leftChars="0"/>
+              <w:jc w:val="both"/>
               <w:rPr>
                 <w:rFonts w:hint="default"/>
                 <w:vertAlign w:val="baseline"/>
@@ -1814,6 +1885,7 @@
           </w:p>
           <w:p>
             <w:pPr>
+              <w:widowControl w:val="0"/>
               <w:numPr>
                 <w:ilvl w:val="0"/>
                 <w:numId w:val="17"/>
@@ -1823,6 +1895,7 @@
               </w:tabs>
               <w:spacing w:line="240" w:lineRule="auto"/>
               <w:ind w:leftChars="0"/>
+              <w:jc w:val="both"/>
               <w:rPr>
                 <w:rFonts w:hint="default"/>
                 <w:vertAlign w:val="baseline"/>
@@ -1840,6 +1913,7 @@
           </w:p>
           <w:p>
             <w:pPr>
+              <w:widowControl w:val="0"/>
               <w:numPr>
                 <w:ilvl w:val="0"/>
                 <w:numId w:val="17"/>
@@ -1849,6 +1923,7 @@
               </w:tabs>
               <w:spacing w:line="240" w:lineRule="auto"/>
               <w:ind w:leftChars="0"/>
+              <w:jc w:val="both"/>
               <w:rPr>
                 <w:rFonts w:hint="default"/>
                 <w:vertAlign w:val="baseline"/>
@@ -1876,10 +1951,13 @@
           </w:tcPr>
           <w:p>
             <w:pPr>
+              <w:widowControl w:val="0"/>
               <w:numPr>
+                <w:ilvl w:val="0"/>
                 <w:numId w:val="0"/>
               </w:numPr>
               <w:spacing w:line="240" w:lineRule="auto"/>
+              <w:jc w:val="both"/>
               <w:rPr>
                 <w:rFonts w:hint="default"/>
                 <w:vertAlign w:val="baseline"/>
@@ -1889,25 +1967,31 @@
           </w:p>
           <w:p>
             <w:pPr>
+              <w:widowControl w:val="0"/>
               <w:numPr>
                 <w:ilvl w:val="0"/>
                 <w:numId w:val="18"/>
               </w:numPr>
               <w:spacing w:line="240" w:lineRule="auto"/>
+              <w:jc w:val="both"/>
               <w:rPr>
                 <w:rFonts w:hint="default"/>
                 <w:vertAlign w:val="baseline"/>
                 <w:lang w:val="en-US"/>
               </w:rPr>
             </w:pPr>
+            <w:bookmarkStart w:id="0" w:name="_GoBack"/>
+            <w:bookmarkEnd w:id="0"/>
           </w:p>
           <w:p>
             <w:pPr>
+              <w:widowControl w:val="0"/>
               <w:numPr>
                 <w:ilvl w:val="0"/>
                 <w:numId w:val="18"/>
               </w:numPr>
               <w:spacing w:line="240" w:lineRule="auto"/>
+              <w:jc w:val="both"/>
               <w:rPr>
                 <w:rFonts w:hint="default"/>
                 <w:vertAlign w:val="baseline"/>
@@ -1945,6 +2029,7 @@
           </w:tcPr>
           <w:p>
             <w:pPr>
+              <w:widowControl w:val="0"/>
               <w:spacing w:line="240" w:lineRule="auto"/>
               <w:jc w:val="center"/>
               <w:rPr>
@@ -1974,13 +2059,16 @@
           </w:tcPr>
           <w:p>
             <w:pPr>
+              <w:widowControl w:val="0"/>
               <w:numPr>
+                <w:ilvl w:val="0"/>
                 <w:numId w:val="0"/>
               </w:numPr>
               <w:tabs>
                 <w:tab w:val="left" w:pos="200"/>
               </w:tabs>
               <w:spacing w:line="240" w:lineRule="auto"/>
+              <w:jc w:val="both"/>
               <w:rPr>
                 <w:rFonts w:hint="default"/>
                 <w:vertAlign w:val="baseline"/>
@@ -2008,10 +2096,13 @@
           </w:tcPr>
           <w:p>
             <w:pPr>
+              <w:widowControl w:val="0"/>
               <w:numPr>
+                <w:ilvl w:val="0"/>
                 <w:numId w:val="0"/>
               </w:numPr>
               <w:spacing w:line="240" w:lineRule="auto"/>
+              <w:jc w:val="both"/>
               <w:rPr>
                 <w:rFonts w:hint="default"/>
                 <w:vertAlign w:val="baseline"/>
@@ -2079,12 +2170,6 @@
             <w:insideH w:val="none" w:color="auto" w:sz="0" w:space="0"/>
             <w:insideV w:val="none" w:color="auto" w:sz="0" w:space="0"/>
           </w:tblBorders>
-          <w:tblCellMar>
-            <w:top w:w="0" w:type="dxa"/>
-            <w:left w:w="108" w:type="dxa"/>
-            <w:bottom w:w="0" w:type="dxa"/>
-            <w:right w:w="108" w:type="dxa"/>
-          </w:tblCellMar>
         </w:tblPrEx>
         <w:trPr>
           <w:jc w:val="right"/>
@@ -2166,6 +2251,7 @@
                 </w:tcPr>
                 <w:p>
                   <w:pPr>
+                    <w:widowControl w:val="0"/>
                     <w:tabs>
                       <w:tab w:val="left" w:pos="1600"/>
                       <w:tab w:val="left" w:pos="1800"/>
@@ -2207,6 +2293,7 @@
                 </w:tcPr>
                 <w:p>
                   <w:pPr>
+                    <w:widowControl w:val="0"/>
                     <w:tabs>
                       <w:tab w:val="left" w:pos="1600"/>
                       <w:tab w:val="left" w:pos="1800"/>
@@ -2248,6 +2335,7 @@
                 </w:tcPr>
                 <w:p>
                   <w:pPr>
+                    <w:widowControl w:val="0"/>
                     <w:tabs>
                       <w:tab w:val="left" w:pos="1600"/>
                       <w:tab w:val="left" w:pos="1800"/>
@@ -2308,6 +2396,7 @@
                 </w:tcPr>
                 <w:p>
                   <w:pPr>
+                    <w:widowControl w:val="0"/>
                     <w:tabs>
                       <w:tab w:val="left" w:pos="1600"/>
                       <w:tab w:val="left" w:pos="1800"/>
@@ -2349,6 +2438,7 @@
                 </w:tcPr>
                 <w:p>
                   <w:pPr>
+                    <w:widowControl w:val="0"/>
                     <w:tabs>
                       <w:tab w:val="left" w:pos="1600"/>
                       <w:tab w:val="left" w:pos="1800"/>
@@ -2390,6 +2480,7 @@
                 </w:tcPr>
                 <w:p>
                   <w:pPr>
+                    <w:widowControl w:val="0"/>
                     <w:tabs>
                       <w:tab w:val="left" w:pos="1600"/>
                       <w:tab w:val="left" w:pos="1800"/>
@@ -2417,6 +2508,7 @@
           </w:tbl>
           <w:p>
             <w:pPr>
+              <w:widowControl w:val="0"/>
               <w:tabs>
                 <w:tab w:val="left" w:pos="1600"/>
                 <w:tab w:val="left" w:pos="1800"/>
@@ -2468,6 +2560,7 @@
           </w:tcPr>
           <w:p>
             <w:pPr>
+              <w:widowControl w:val="0"/>
               <w:tabs>
                 <w:tab w:val="left" w:pos="1600"/>
                 <w:tab w:val="left" w:pos="1800"/>
@@ -2516,6 +2609,7 @@
           </w:tcPr>
           <w:p>
             <w:pPr>
+              <w:widowControl w:val="0"/>
               <w:tabs>
                 <w:tab w:val="left" w:pos="1600"/>
                 <w:tab w:val="left" w:pos="1800"/>
@@ -2534,7 +2628,7 @@
                 <w:vertAlign w:val="baseline"/>
                 <w:lang w:val="en-US"/>
               </w:rPr>
-              <w:t>{{pangkat}}</w:t>
+              <w:t>{pangkat}</w:t>
             </w:r>
           </w:p>
         </w:tc>
@@ -2576,6 +2670,7 @@
           </w:tcPr>
           <w:p>
             <w:pPr>
+              <w:widowControl w:val="0"/>
               <w:tabs>
                 <w:tab w:val="left" w:pos="1600"/>
                 <w:tab w:val="left" w:pos="1800"/>
@@ -2628,6 +2723,7 @@
           </w:tcPr>
           <w:p>
             <w:pPr>
+              <w:widowControl w:val="0"/>
               <w:tabs>
                 <w:tab w:val="left" w:pos="1600"/>
                 <w:tab w:val="left" w:pos="1800"/>
@@ -2680,6 +2776,7 @@
           </w:tcPr>
           <w:p>
             <w:pPr>
+              <w:widowControl w:val="0"/>
               <w:tabs>
                 <w:tab w:val="left" w:pos="1600"/>
                 <w:tab w:val="left" w:pos="1800"/>
@@ -2732,6 +2829,7 @@
           </w:tcPr>
           <w:p>
             <w:pPr>
+              <w:widowControl w:val="0"/>
               <w:tabs>
                 <w:tab w:val="left" w:pos="1600"/>
                 <w:tab w:val="left" w:pos="1800"/>
@@ -2784,6 +2882,7 @@
           </w:tcPr>
           <w:p>
             <w:pPr>
+              <w:widowControl w:val="0"/>
               <w:tabs>
                 <w:tab w:val="left" w:pos="1600"/>
                 <w:tab w:val="left" w:pos="1800"/>
@@ -2845,6 +2944,7 @@
           </w:tcPr>
           <w:p>
             <w:pPr>
+              <w:widowControl w:val="0"/>
               <w:tabs>
                 <w:tab w:val="left" w:pos="1600"/>
                 <w:tab w:val="left" w:pos="1800"/>
@@ -3496,7 +3596,7 @@
     <w:lsdException w:qFormat="1" w:unhideWhenUsed="0" w:uiPriority="62" w:semiHidden="0" w:name="Light Grid Accent 4"/>
     <w:lsdException w:qFormat="1" w:unhideWhenUsed="0" w:uiPriority="63" w:semiHidden="0" w:name="Medium Shading 1 Accent 4"/>
     <w:lsdException w:unhideWhenUsed="0" w:uiPriority="64" w:semiHidden="0" w:name="Medium Shading 2 Accent 4"/>
-    <w:lsdException w:unhideWhenUsed="0" w:uiPriority="65" w:semiHidden="0" w:name="Medium List 1 Accent 4"/>
+    <w:lsdException w:qFormat="1" w:unhideWhenUsed="0" w:uiPriority="65" w:semiHidden="0" w:name="Medium List 1 Accent 4"/>
     <w:lsdException w:unhideWhenUsed="0" w:uiPriority="66" w:semiHidden="0" w:name="Medium List 2 Accent 4"/>
     <w:lsdException w:unhideWhenUsed="0" w:uiPriority="67" w:semiHidden="0" w:name="Medium Grid 1 Accent 4"/>
     <w:lsdException w:qFormat="1" w:unhideWhenUsed="0" w:uiPriority="68" w:semiHidden="0" w:name="Medium Grid 2 Accent 4"/>
@@ -3510,7 +3610,7 @@
     <w:lsdException w:qFormat="1" w:unhideWhenUsed="0" w:uiPriority="62" w:semiHidden="0" w:name="Light Grid Accent 5"/>
     <w:lsdException w:qFormat="1" w:unhideWhenUsed="0" w:uiPriority="63" w:semiHidden="0" w:name="Medium Shading 1 Accent 5"/>
     <w:lsdException w:unhideWhenUsed="0" w:uiPriority="64" w:semiHidden="0" w:name="Medium Shading 2 Accent 5"/>
-    <w:lsdException w:unhideWhenUsed="0" w:uiPriority="65" w:semiHidden="0" w:name="Medium List 1 Accent 5"/>
+    <w:lsdException w:qFormat="1" w:unhideWhenUsed="0" w:uiPriority="65" w:semiHidden="0" w:name="Medium List 1 Accent 5"/>
     <w:lsdException w:unhideWhenUsed="0" w:uiPriority="66" w:semiHidden="0" w:name="Medium List 2 Accent 5"/>
     <w:lsdException w:qFormat="1" w:unhideWhenUsed="0" w:uiPriority="67" w:semiHidden="0" w:name="Medium Grid 1 Accent 5"/>
     <w:lsdException w:qFormat="1" w:unhideWhenUsed="0" w:uiPriority="68" w:semiHidden="0" w:name="Medium Grid 2 Accent 5"/>
@@ -3524,7 +3624,7 @@
     <w:lsdException w:qFormat="1" w:unhideWhenUsed="0" w:uiPriority="62" w:semiHidden="0" w:name="Light Grid Accent 6"/>
     <w:lsdException w:qFormat="1" w:unhideWhenUsed="0" w:uiPriority="63" w:semiHidden="0" w:name="Medium Shading 1 Accent 6"/>
     <w:lsdException w:unhideWhenUsed="0" w:uiPriority="64" w:semiHidden="0" w:name="Medium Shading 2 Accent 6"/>
-    <w:lsdException w:unhideWhenUsed="0" w:uiPriority="65" w:semiHidden="0" w:name="Medium List 1 Accent 6"/>
+    <w:lsdException w:qFormat="1" w:unhideWhenUsed="0" w:uiPriority="65" w:semiHidden="0" w:name="Medium List 1 Accent 6"/>
     <w:lsdException w:unhideWhenUsed="0" w:uiPriority="66" w:semiHidden="0" w:name="Medium List 2 Accent 6"/>
     <w:lsdException w:qFormat="1" w:unhideWhenUsed="0" w:uiPriority="67" w:semiHidden="0" w:name="Medium Grid 1 Accent 6"/>
     <w:lsdException w:qFormat="1" w:unhideWhenUsed="0" w:uiPriority="68" w:semiHidden="0" w:name="Medium Grid 2 Accent 6"/>
@@ -11791,6 +11891,7 @@
   <w:style w:type="table" w:styleId="190">
     <w:name w:val="Medium List 1 Accent 4"/>
     <w:basedOn w:val="12"/>
+    <w:qFormat/>
     <w:uiPriority w:val="65"/>
     <w:rPr>
       <w:color w:val="000000"/>
@@ -11862,6 +11963,7 @@
   <w:style w:type="table" w:styleId="191">
     <w:name w:val="Medium List 1 Accent 5"/>
     <w:basedOn w:val="12"/>
+    <w:qFormat/>
     <w:uiPriority w:val="65"/>
     <w:rPr>
       <w:color w:val="000000"/>
@@ -11933,6 +12035,7 @@
   <w:style w:type="table" w:styleId="192">
     <w:name w:val="Medium List 1 Accent 6"/>
     <w:basedOn w:val="12"/>
+    <w:qFormat/>
     <w:uiPriority w:val="65"/>
     <w:rPr>
       <w:color w:val="000000"/>

</xml_diff>